<commit_message>
Fix typo at p&p 613
</commit_message>
<xml_diff>
--- a/pen & paper/eu613 - p&p.docx
+++ b/pen & paper/eu613 - p&p.docx
@@ -924,7 +924,6 @@
         <w:t xml:space="preserve"> that for a given point (</w:t>
       </w:r>
       <w:proofErr w:type="spellStart"/>
-      <w:proofErr w:type="gramStart"/>
       <w:r>
         <w:rPr>
           <w:sz w:val="30"/>
@@ -933,7 +932,6 @@
         <w:t>x,y</w:t>
       </w:r>
       <w:proofErr w:type="spellEnd"/>
-      <w:proofErr w:type="gramEnd"/>
       <w:r>
         <w:rPr>
           <w:sz w:val="30"/>
@@ -974,7 +972,16 @@
           <w:sz w:val="30"/>
           <w:szCs w:val="30"/>
         </w:rPr>
-        <w:t xml:space="preserve">leaves the triangle along its longest side equals to the ration between the angle </w:t>
+        <w:t>leaves the triangle along its longest side equals to the ratio</w:t>
+      </w:r>
+      <w:bookmarkStart w:id="0" w:name="_GoBack"/>
+      <w:bookmarkEnd w:id="0"/>
+      <w:r>
+        <w:rPr>
+          <w:sz w:val="30"/>
+          <w:szCs w:val="30"/>
+        </w:rPr>
+        <w:t xml:space="preserve"> between the angle </w:t>
       </w:r>
       <w:r>
         <w:rPr>
@@ -1035,10 +1042,10 @@
             <v:path o:extrusionok="f" gradientshapeok="t" o:connecttype="rect"/>
             <o:lock v:ext="edit" aspectratio="t"/>
           </v:shapetype>
-          <v:shape id="_x0000_i1025" type="#_x0000_t75" style="width:201.6pt;height:50.4pt" o:ole="">
+          <v:shape id="_x0000_i1025" type="#_x0000_t75" style="width:201.5pt;height:50.5pt" o:ole="">
             <v:imagedata r:id="rId6" o:title=""/>
           </v:shape>
-          <o:OLEObject Type="Embed" ProgID="Equation.DSMT4" ShapeID="_x0000_i1025" DrawAspect="Content" ObjectID="_1577875776" r:id="rId7"/>
+          <o:OLEObject Type="Embed" ProgID="Equation.DSMT4" ShapeID="_x0000_i1025" DrawAspect="Content" ObjectID="_1617110715" r:id="rId7"/>
         </w:object>
       </w:r>
     </w:p>
@@ -1071,10 +1078,10 @@
           <w:szCs w:val="30"/>
         </w:rPr>
         <w:object w:dxaOrig="1840" w:dyaOrig="1440">
-          <v:shape id="_x0000_i1026" type="#_x0000_t75" style="width:93.6pt;height:1in" o:ole="">
+          <v:shape id="_x0000_i1026" type="#_x0000_t75" style="width:93.5pt;height:1in" o:ole="">
             <v:imagedata r:id="rId8" o:title=""/>
           </v:shape>
-          <o:OLEObject Type="Embed" ProgID="Equation.DSMT4" ShapeID="_x0000_i1026" DrawAspect="Content" ObjectID="_1577875777" r:id="rId9"/>
+          <o:OLEObject Type="Embed" ProgID="Equation.DSMT4" ShapeID="_x0000_i1026" DrawAspect="Content" ObjectID="_1617110716" r:id="rId9"/>
         </w:object>
       </w:r>
     </w:p>
@@ -1102,10 +1109,10 @@
           <w:position w:val="-34"/>
         </w:rPr>
         <w:object w:dxaOrig="5160" w:dyaOrig="940">
-          <v:shape id="_x0000_i1027" type="#_x0000_t75" style="width:5in;height:64.8pt" o:ole="">
+          <v:shape id="_x0000_i1027" type="#_x0000_t75" style="width:5in;height:65pt" o:ole="">
             <v:imagedata r:id="rId10" o:title=""/>
           </v:shape>
-          <o:OLEObject Type="Embed" ProgID="Equation.DSMT4" ShapeID="_x0000_i1027" DrawAspect="Content" ObjectID="_1577875778" r:id="rId11"/>
+          <o:OLEObject Type="Embed" ProgID="Equation.DSMT4" ShapeID="_x0000_i1027" DrawAspect="Content" ObjectID="_1617110717" r:id="rId11"/>
         </w:object>
       </w:r>
     </w:p>
@@ -1121,7 +1128,6 @@
           <w:sz w:val="30"/>
           <w:szCs w:val="30"/>
         </w:rPr>
-        <w:lastRenderedPageBreak/>
         <w:t>We will calculate each part by itself</w:t>
       </w:r>
       <w:r>
@@ -1138,10 +1144,10 @@
           <w:position w:val="-50"/>
         </w:rPr>
         <w:object w:dxaOrig="8059" w:dyaOrig="1120">
-          <v:shape id="_x0000_i1028" type="#_x0000_t75" style="width:496.8pt;height:1in" o:ole="">
+          <v:shape id="_x0000_i1028" type="#_x0000_t75" style="width:497pt;height:1in" o:ole="">
             <v:imagedata r:id="rId12" o:title=""/>
           </v:shape>
-          <o:OLEObject Type="Embed" ProgID="Equation.DSMT4" ShapeID="_x0000_i1028" DrawAspect="Content" ObjectID="_1577875779" r:id="rId13"/>
+          <o:OLEObject Type="Embed" ProgID="Equation.DSMT4" ShapeID="_x0000_i1028" DrawAspect="Content" ObjectID="_1617110718" r:id="rId13"/>
         </w:object>
       </w:r>
     </w:p>
@@ -1172,10 +1178,10 @@
           <w:position w:val="-120"/>
         </w:rPr>
         <w:object w:dxaOrig="4920" w:dyaOrig="2600">
-          <v:shape id="_x0000_i1029" type="#_x0000_t75" style="width:244.8pt;height:129.6pt" o:ole="">
+          <v:shape id="_x0000_i1029" type="#_x0000_t75" style="width:245pt;height:129.5pt" o:ole="">
             <v:imagedata r:id="rId14" o:title=""/>
           </v:shape>
-          <o:OLEObject Type="Embed" ProgID="Equation.DSMT4" ShapeID="_x0000_i1029" DrawAspect="Content" ObjectID="_1577875780" r:id="rId15"/>
+          <o:OLEObject Type="Embed" ProgID="Equation.DSMT4" ShapeID="_x0000_i1029" DrawAspect="Content" ObjectID="_1617110719" r:id="rId15"/>
         </w:object>
       </w:r>
     </w:p>
@@ -1204,10 +1210,10 @@
           <w:position w:val="-238"/>
         </w:rPr>
         <w:object w:dxaOrig="9800" w:dyaOrig="11920">
-          <v:shape id="_x0000_i1036" type="#_x0000_t75" style="width:496.8pt;height:604.8pt" o:ole="">
+          <v:shape id="_x0000_i1030" type="#_x0000_t75" style="width:497pt;height:605pt" o:ole="">
             <v:imagedata r:id="rId16" o:title=""/>
           </v:shape>
-          <o:OLEObject Type="Embed" ProgID="Equation.DSMT4" ShapeID="_x0000_i1036" DrawAspect="Content" ObjectID="_1577875781" r:id="rId17"/>
+          <o:OLEObject Type="Embed" ProgID="Equation.DSMT4" ShapeID="_x0000_i1030" DrawAspect="Content" ObjectID="_1617110720" r:id="rId17"/>
         </w:object>
       </w:r>
     </w:p>
@@ -1238,10 +1244,10 @@
           <w:position w:val="-172"/>
         </w:rPr>
         <w:object w:dxaOrig="9600" w:dyaOrig="9600">
-          <v:shape id="_x0000_i1031" type="#_x0000_t75" style="width:482.4pt;height:482.4pt" o:ole="">
+          <v:shape id="_x0000_i1031" type="#_x0000_t75" style="width:482.5pt;height:482.5pt" o:ole="">
             <v:imagedata r:id="rId18" o:title=""/>
           </v:shape>
-          <o:OLEObject Type="Embed" ProgID="Equation.DSMT4" ShapeID="_x0000_i1031" DrawAspect="Content" ObjectID="_1577875782" r:id="rId19"/>
+          <o:OLEObject Type="Embed" ProgID="Equation.DSMT4" ShapeID="_x0000_i1031" DrawAspect="Content" ObjectID="_1617110721" r:id="rId19"/>
         </w:object>
       </w:r>
     </w:p>
@@ -1292,8 +1298,6 @@
           <w:szCs w:val="30"/>
         </w:rPr>
       </w:pPr>
-      <w:bookmarkStart w:id="0" w:name="_GoBack"/>
-      <w:bookmarkEnd w:id="0"/>
       <w:r>
         <w:rPr>
           <w:sz w:val="30"/>
@@ -1309,10 +1313,10 @@
           <w:position w:val="-94"/>
         </w:rPr>
         <w:object w:dxaOrig="10260" w:dyaOrig="2100">
-          <v:shape id="_x0000_i1032" type="#_x0000_t75" style="width:511.2pt;height:108pt" o:ole="">
+          <v:shape id="_x0000_i1032" type="#_x0000_t75" style="width:511pt;height:108pt" o:ole="">
             <v:imagedata r:id="rId20" o:title=""/>
           </v:shape>
-          <o:OLEObject Type="Embed" ProgID="Equation.DSMT4" ShapeID="_x0000_i1032" DrawAspect="Content" ObjectID="_1577875783" r:id="rId21"/>
+          <o:OLEObject Type="Embed" ProgID="Equation.DSMT4" ShapeID="_x0000_i1032" DrawAspect="Content" ObjectID="_1617110722" r:id="rId21"/>
         </w:object>
       </w:r>
       <w:r>

</xml_diff>